<commit_message>
Modul 4 - Case Study - Revisi
</commit_message>
<xml_diff>
--- a/Ivan Widjanarko_1806148706_Kel 1_Modul 4_CS.docx
+++ b/Ivan Widjanarko_1806148706_Kel 1_Modul 4_CS.docx
@@ -348,7 +348,7 @@
           <w:szCs w:val="24"/>
         </w:rPr>
         <w:drawing>
-          <wp:anchor distT="0" distB="0" distL="114300" distR="114300" simplePos="0" relativeHeight="251659264" behindDoc="0" locked="0" layoutInCell="1" allowOverlap="1" wp14:anchorId="6B617E8C" wp14:editId="1640AA70">
+          <wp:anchor distT="0" distB="0" distL="114300" distR="114300" simplePos="0" relativeHeight="251659264" behindDoc="0" locked="0" layoutInCell="1" allowOverlap="1" wp14:anchorId="6635805D" wp14:editId="2D8A5B89">
             <wp:simplePos x="0" y="0"/>
             <wp:positionH relativeFrom="column">
               <wp:posOffset>0</wp:posOffset>
@@ -356,8 +356,8 @@
             <wp:positionV relativeFrom="paragraph">
               <wp:posOffset>-635</wp:posOffset>
             </wp:positionV>
-            <wp:extent cx="3982006" cy="4706007"/>
-            <wp:effectExtent l="0" t="0" r="0" b="0"/>
+            <wp:extent cx="4001058" cy="4867954"/>
+            <wp:effectExtent l="0" t="0" r="0" b="8890"/>
             <wp:wrapNone/>
             <wp:docPr id="1" name="Picture 1"/>
             <wp:cNvGraphicFramePr>
@@ -379,7 +379,7 @@
                   <pic:spPr>
                     <a:xfrm>
                       <a:off x="0" y="0"/>
-                      <a:ext cx="3982006" cy="4706007"/>
+                      <a:ext cx="4001058" cy="4867954"/>
                     </a:xfrm>
                     <a:prstGeom prst="rect">
                       <a:avLst/>

</xml_diff>